<commit_message>
correccion errores y cama de pruebas top module
</commit_message>
<xml_diff>
--- a/Docs/Examen_1_FernandoMadera_ModuloUart.docx
+++ b/Docs/Examen_1_FernandoMadera_ModuloUart.docx
@@ -1953,10 +1953,10 @@
           <w:noProof/>
         </w:rPr>
         <w:drawing>
-          <wp:inline distT="0" distB="0" distL="0" distR="0" wp14:anchorId="13F39F0C" wp14:editId="1C8ABA73">
-            <wp:extent cx="5612130" cy="1717675"/>
-            <wp:effectExtent l="0" t="0" r="7620" b="0"/>
-            <wp:docPr id="13" name="Imagen 13" descr="Imagen que contiene Diagrama&#10;&#10;Descripción generada automáticamente"/>
+          <wp:inline distT="0" distB="0" distL="0" distR="0" wp14:anchorId="0A0E3E81" wp14:editId="60DC7211">
+            <wp:extent cx="5612130" cy="1035050"/>
+            <wp:effectExtent l="0" t="0" r="0" b="0"/>
+            <wp:docPr id="10" name="Imagen 10" descr="Interfaz de usuario gráfica&#10;&#10;Descripción generada automáticamente con confianza media"/>
             <wp:cNvGraphicFramePr>
               <a:graphicFrameLocks xmlns:a="http://schemas.openxmlformats.org/drawingml/2006/main" noChangeAspect="1"/>
             </wp:cNvGraphicFramePr>
@@ -1964,7 +1964,7 @@
               <a:graphicData uri="http://schemas.openxmlformats.org/drawingml/2006/picture">
                 <pic:pic xmlns:pic="http://schemas.openxmlformats.org/drawingml/2006/picture">
                   <pic:nvPicPr>
-                    <pic:cNvPr id="13" name="Imagen 13" descr="Imagen que contiene Diagrama&#10;&#10;Descripción generada automáticamente"/>
+                    <pic:cNvPr id="10" name="Imagen 10" descr="Interfaz de usuario gráfica&#10;&#10;Descripción generada automáticamente con confianza media"/>
                     <pic:cNvPicPr/>
                   </pic:nvPicPr>
                   <pic:blipFill>
@@ -1976,7 +1976,7 @@
                   <pic:spPr>
                     <a:xfrm>
                       <a:off x="0" y="0"/>
-                      <a:ext cx="5612130" cy="1717675"/>
+                      <a:ext cx="5612130" cy="1035050"/>
                     </a:xfrm>
                     <a:prstGeom prst="rect">
                       <a:avLst/>
@@ -2040,10 +2040,10 @@
           <w:noProof/>
         </w:rPr>
         <w:drawing>
-          <wp:inline distT="0" distB="0" distL="0" distR="0" wp14:anchorId="45046B26" wp14:editId="03A4E74A">
-            <wp:extent cx="5612130" cy="3027680"/>
-            <wp:effectExtent l="0" t="0" r="7620" b="1270"/>
-            <wp:docPr id="12" name="Imagen 12" descr="Diagrama, Esquemático&#10;&#10;Descripción generada automáticamente"/>
+          <wp:inline distT="0" distB="0" distL="0" distR="0" wp14:anchorId="1D3B7449" wp14:editId="18A4B8E3">
+            <wp:extent cx="5612130" cy="1661160"/>
+            <wp:effectExtent l="0" t="0" r="0" b="0"/>
+            <wp:docPr id="18" name="Imagen 18" descr="Diagrama, Esquemático&#10;&#10;Descripción generada automáticamente"/>
             <wp:cNvGraphicFramePr>
               <a:graphicFrameLocks xmlns:a="http://schemas.openxmlformats.org/drawingml/2006/main" noChangeAspect="1"/>
             </wp:cNvGraphicFramePr>
@@ -2051,7 +2051,7 @@
               <a:graphicData uri="http://schemas.openxmlformats.org/drawingml/2006/picture">
                 <pic:pic xmlns:pic="http://schemas.openxmlformats.org/drawingml/2006/picture">
                   <pic:nvPicPr>
-                    <pic:cNvPr id="12" name="Imagen 12" descr="Diagrama, Esquemático&#10;&#10;Descripción generada automáticamente"/>
+                    <pic:cNvPr id="18" name="Imagen 18" descr="Diagrama, Esquemático&#10;&#10;Descripción generada automáticamente"/>
                     <pic:cNvPicPr/>
                   </pic:nvPicPr>
                   <pic:blipFill>
@@ -2063,7 +2063,7 @@
                   <pic:spPr>
                     <a:xfrm>
                       <a:off x="0" y="0"/>
-                      <a:ext cx="5612130" cy="3027680"/>
+                      <a:ext cx="5612130" cy="1661160"/>
                     </a:xfrm>
                     <a:prstGeom prst="rect">
                       <a:avLst/>
@@ -3314,10 +3314,10 @@
           <w:noProof/>
         </w:rPr>
         <w:drawing>
-          <wp:inline distT="0" distB="0" distL="0" distR="0" wp14:anchorId="0F85931A" wp14:editId="698EF9CD">
-            <wp:extent cx="5612130" cy="3345815"/>
+          <wp:inline distT="0" distB="0" distL="0" distR="0" wp14:anchorId="5A8802E1" wp14:editId="31791D71">
+            <wp:extent cx="5612130" cy="3329940"/>
             <wp:effectExtent l="0" t="0" r="0" b="0"/>
-            <wp:docPr id="9" name="Imagen 9" descr="Imagen de la pantalla de un video juego&#10;&#10;Descripción generada automáticamente con confianza media"/>
+            <wp:docPr id="23" name="Imagen 23" descr="Imagen de la pantalla de un video juego&#10;&#10;Descripción generada automáticamente con confianza media"/>
             <wp:cNvGraphicFramePr>
               <a:graphicFrameLocks xmlns:a="http://schemas.openxmlformats.org/drawingml/2006/main" noChangeAspect="1"/>
             </wp:cNvGraphicFramePr>
@@ -3325,7 +3325,7 @@
               <a:graphicData uri="http://schemas.openxmlformats.org/drawingml/2006/picture">
                 <pic:pic xmlns:pic="http://schemas.openxmlformats.org/drawingml/2006/picture">
                   <pic:nvPicPr>
-                    <pic:cNvPr id="9" name="Imagen 9" descr="Imagen de la pantalla de un video juego&#10;&#10;Descripción generada automáticamente con confianza media"/>
+                    <pic:cNvPr id="23" name="Imagen 23" descr="Imagen de la pantalla de un video juego&#10;&#10;Descripción generada automáticamente con confianza media"/>
                     <pic:cNvPicPr/>
                   </pic:nvPicPr>
                   <pic:blipFill>
@@ -3337,7 +3337,7 @@
                   <pic:spPr>
                     <a:xfrm>
                       <a:off x="0" y="0"/>
-                      <a:ext cx="5612130" cy="3345815"/>
+                      <a:ext cx="5612130" cy="3329940"/>
                     </a:xfrm>
                     <a:prstGeom prst="rect">
                       <a:avLst/>
@@ -3355,7 +3355,26 @@
         <w:pStyle w:val="Ttulo2"/>
       </w:pPr>
       <w:bookmarkStart w:id="13" w:name="_Toc98480551"/>
-      <w:r>
+    </w:p>
+    <w:p>
+      <w:pPr>
+        <w:rPr>
+          <w:rFonts w:asciiTheme="majorHAnsi" w:eastAsiaTheme="majorEastAsia" w:hAnsiTheme="majorHAnsi" w:cstheme="majorBidi"/>
+          <w:color w:val="2F5496" w:themeColor="accent1" w:themeShade="BF"/>
+          <w:sz w:val="26"/>
+          <w:szCs w:val="26"/>
+        </w:rPr>
+      </w:pPr>
+      <w:r>
+        <w:br w:type="page"/>
+      </w:r>
+    </w:p>
+    <w:p>
+      <w:pPr>
+        <w:pStyle w:val="Ttulo2"/>
+      </w:pPr>
+      <w:r>
+        <w:lastRenderedPageBreak/>
         <w:t>Modulo Rx</w:t>
       </w:r>
       <w:bookmarkEnd w:id="13"/>
@@ -3367,7 +3386,6 @@
       </w:pPr>
       <w:bookmarkStart w:id="14" w:name="_Toc98480552"/>
       <w:r>
-        <w:lastRenderedPageBreak/>
         <w:t>Modulo Tx</w:t>
       </w:r>
       <w:bookmarkEnd w:id="14"/>
@@ -3467,6 +3485,133 @@
     </w:p>
     <w:p>
       <w:pPr>
+        <w:pStyle w:val="Ttulo2"/>
+      </w:pPr>
+      <w:r>
+        <w:t xml:space="preserve">Modulo Full </w:t>
+      </w:r>
+      <w:proofErr w:type="spellStart"/>
+      <w:r>
+        <w:t>Duplex</w:t>
+      </w:r>
+      <w:proofErr w:type="spellEnd"/>
+      <w:r>
+        <w:t xml:space="preserve"> UART</w:t>
+      </w:r>
+    </w:p>
+    <w:p>
+      <w:pPr>
+        <w:rPr>
+          <w:b/>
+          <w:bCs/>
+        </w:rPr>
+      </w:pPr>
+      <w:r>
+        <w:rPr>
+          <w:b/>
+          <w:bCs/>
+        </w:rPr>
+        <w:br w:type="page"/>
+      </w:r>
+    </w:p>
+    <w:p>
+      <w:pPr>
+        <w:pStyle w:val="Ttulo2"/>
+      </w:pPr>
+      <w:r>
+        <w:lastRenderedPageBreak/>
+        <w:t>Modulo Top UART</w:t>
+      </w:r>
+    </w:p>
+    <w:p>
+      <w:pPr>
+        <w:spacing w:after="0" w:line="240" w:lineRule="auto"/>
+        <w:rPr>
+          <w:rFonts w:ascii="Calibri" w:eastAsia="Times New Roman" w:hAnsi="Calibri" w:cs="Calibri"/>
+          <w:lang w:eastAsia="es-MX"/>
+        </w:rPr>
+      </w:pPr>
+      <w:r>
+        <w:rPr>
+          <w:rFonts w:ascii="Calibri" w:eastAsia="Times New Roman" w:hAnsi="Calibri" w:cs="Calibri"/>
+          <w:lang w:eastAsia="es-MX"/>
+        </w:rPr>
+        <w:t> </w:t>
+      </w:r>
+      <w:r>
+        <w:rPr>
+          <w:b/>
+          <w:bCs/>
+          <w:noProof/>
+        </w:rPr>
+        <w:drawing>
+          <wp:inline distT="0" distB="0" distL="0" distR="0" wp14:anchorId="484D98EF" wp14:editId="00CE35BF">
+            <wp:extent cx="5612130" cy="3395345"/>
+            <wp:effectExtent l="0" t="0" r="0" b="0"/>
+            <wp:docPr id="39" name="Imagen 39" descr="Imagen de la pantalla de un video juego&#10;&#10;Descripción generada automáticamente con confianza media"/>
+            <wp:cNvGraphicFramePr>
+              <a:graphicFrameLocks xmlns:a="http://schemas.openxmlformats.org/drawingml/2006/main" noChangeAspect="1"/>
+            </wp:cNvGraphicFramePr>
+            <a:graphic xmlns:a="http://schemas.openxmlformats.org/drawingml/2006/main">
+              <a:graphicData uri="http://schemas.openxmlformats.org/drawingml/2006/picture">
+                <pic:pic xmlns:pic="http://schemas.openxmlformats.org/drawingml/2006/picture">
+                  <pic:nvPicPr>
+                    <pic:cNvPr id="39" name="Imagen 39" descr="Imagen de la pantalla de un video juego&#10;&#10;Descripción generada automáticamente con confianza media"/>
+                    <pic:cNvPicPr>
+                      <a:picLocks noChangeAspect="1" noChangeArrowheads="1"/>
+                    </pic:cNvPicPr>
+                  </pic:nvPicPr>
+                  <pic:blipFill>
+                    <a:blip r:embed="rId39">
+                      <a:extLst>
+                        <a:ext uri="{28A0092B-C50C-407E-A947-70E740481C1C}">
+                          <a14:useLocalDpi xmlns:a14="http://schemas.microsoft.com/office/drawing/2010/main" val="0"/>
+                        </a:ext>
+                      </a:extLst>
+                    </a:blip>
+                    <a:srcRect/>
+                    <a:stretch>
+                      <a:fillRect/>
+                    </a:stretch>
+                  </pic:blipFill>
+                  <pic:spPr bwMode="auto">
+                    <a:xfrm>
+                      <a:off x="0" y="0"/>
+                      <a:ext cx="5612130" cy="3395345"/>
+                    </a:xfrm>
+                    <a:prstGeom prst="rect">
+                      <a:avLst/>
+                    </a:prstGeom>
+                    <a:noFill/>
+                    <a:ln>
+                      <a:noFill/>
+                    </a:ln>
+                  </pic:spPr>
+                </pic:pic>
+              </a:graphicData>
+            </a:graphic>
+          </wp:inline>
+        </w:drawing>
+      </w:r>
+    </w:p>
+    <w:p>
+      <w:pPr>
+        <w:spacing w:after="0" w:line="240" w:lineRule="auto"/>
+        <w:rPr>
+          <w:rFonts w:ascii="Calibri" w:eastAsia="Times New Roman" w:hAnsi="Calibri" w:cs="Calibri"/>
+          <w:lang w:eastAsia="es-MX"/>
+        </w:rPr>
+      </w:pPr>
+      <w:r>
+        <w:rPr>
+          <w:rFonts w:ascii="Calibri" w:eastAsia="Times New Roman" w:hAnsi="Calibri" w:cs="Calibri"/>
+          <w:lang w:eastAsia="es-MX"/>
+        </w:rPr>
+        <w:t>  </w:t>
+      </w:r>
+    </w:p>
+    <w:p>
+      <w:pPr>
         <w:rPr>
           <w:b/>
           <w:bCs/>
@@ -3613,8 +3758,8 @@
       </w:pPr>
     </w:p>
     <w:sectPr>
-      <w:headerReference w:type="default" r:id="rId39"/>
-      <w:footerReference w:type="default" r:id="rId40"/>
+      <w:headerReference w:type="default" r:id="rId40"/>
+      <w:footerReference w:type="default" r:id="rId41"/>
       <w:pgSz w:w="12240" w:h="15840"/>
       <w:pgMar w:top="1417" w:right="1701" w:bottom="1417" w:left="1701" w:header="708" w:footer="708" w:gutter="0"/>
       <w:cols w:space="708"/>

</xml_diff>